<commit_message>
after studying for exam
</commit_message>
<xml_diff>
--- a/lecture11/CPP Homework 5.docx
+++ b/lecture11/CPP Homework 5.docx
@@ -306,14 +306,7 @@
           <w:color w:val="CC7832"/>
           <w:lang w:val="en-US"/>
         </w:rPr>
-        <w:t xml:space="preserve"> </w:t>
-      </w:r>
-      <w:r>
-        <w:rPr>
-          <w:color w:val="CC7832"/>
-          <w:lang w:val="en-US"/>
-        </w:rPr>
-        <w:t>------------------------------------</w:t>
+        <w:t xml:space="preserve"> ------------------------------------</w:t>
       </w:r>
       <w:r>
         <w:rPr>
@@ -608,7 +601,7 @@
         </w:numPr>
       </w:pPr>
       <w:r>
-        <w:t>A variable in the superclass that is private/protected is not visible in the subclass</w:t>
+        <w:t>A variable in the superclass that is private is not visible in the subclass</w:t>
       </w:r>
     </w:p>
     <w:p>
@@ -619,6 +612,9 @@
           <w:numId w:val="1"/>
         </w:numPr>
       </w:pPr>
+      <w:r>
+        <w:t>A variable in the superclass that is protected is visible in the subclass</w:t>
+      </w:r>
     </w:p>
     <w:p>
       <w:pPr>
@@ -628,18 +624,42 @@
           <w:numId w:val="1"/>
         </w:numPr>
       </w:pPr>
+      <w:r>
+        <w:t>All variables are visible of an object that is part of its class</w:t>
+      </w:r>
+    </w:p>
+    <w:p>
+      <w:pPr>
+        <w:pStyle w:val="Listenabsatz"/>
+        <w:numPr>
+          <w:ilvl w:val="0"/>
+          <w:numId w:val="1"/>
+        </w:numPr>
+      </w:pPr>
+      <w:r>
+        <w:t xml:space="preserve">A variable of an object that is part of its classes’ superclass / or </w:t>
+      </w:r>
+      <w:proofErr w:type="spellStart"/>
+      <w:r>
+        <w:t>its</w:t>
+      </w:r>
+      <w:proofErr w:type="spellEnd"/>
+      <w:r>
+        <w:t xml:space="preserve"> superclass in the superclass that is protected is not visible in the subclass</w:t>
+      </w:r>
     </w:p>
     <w:tbl>
       <w:tblPr>
         <w:tblStyle w:val="Tabellenraster"/>
         <w:tblW w:w="0" w:type="auto"/>
+        <w:tblInd w:w="108" w:type="dxa"/>
         <w:tblLook w:val="04A0" w:firstRow="1" w:lastRow="0" w:firstColumn="1" w:lastColumn="0" w:noHBand="0" w:noVBand="1"/>
       </w:tblPr>
       <w:tblGrid>
-        <w:gridCol w:w="2394"/>
-        <w:gridCol w:w="2394"/>
-        <w:gridCol w:w="2394"/>
-        <w:gridCol w:w="2394"/>
+        <w:gridCol w:w="2002"/>
+        <w:gridCol w:w="1542"/>
+        <w:gridCol w:w="1559"/>
+        <w:gridCol w:w="1559"/>
       </w:tblGrid>
       <w:tr>
         <w:trPr>
@@ -647,13 +667,15 @@
         </w:trPr>
         <w:tc>
           <w:tcPr>
-            <w:tcW w:w="2394" w:type="dxa"/>
+            <w:tcW w:w="2002" w:type="dxa"/>
+            <w:shd w:val="clear" w:color="auto" w:fill="BFBFBF" w:themeFill="background1" w:themeFillShade="BF"/>
           </w:tcPr>
           <w:p/>
         </w:tc>
         <w:tc>
           <w:tcPr>
-            <w:tcW w:w="2394" w:type="dxa"/>
+            <w:tcW w:w="1542" w:type="dxa"/>
+            <w:shd w:val="clear" w:color="auto" w:fill="BFBFBF" w:themeFill="background1" w:themeFillShade="BF"/>
             <w:vAlign w:val="center"/>
           </w:tcPr>
           <w:p>
@@ -680,7 +702,8 @@
         </w:tc>
         <w:tc>
           <w:tcPr>
-            <w:tcW w:w="2394" w:type="dxa"/>
+            <w:tcW w:w="1559" w:type="dxa"/>
+            <w:shd w:val="clear" w:color="auto" w:fill="BFBFBF" w:themeFill="background1" w:themeFillShade="BF"/>
             <w:vAlign w:val="center"/>
           </w:tcPr>
           <w:p>
@@ -707,7 +730,8 @@
         </w:tc>
         <w:tc>
           <w:tcPr>
-            <w:tcW w:w="2394" w:type="dxa"/>
+            <w:tcW w:w="1559" w:type="dxa"/>
+            <w:shd w:val="clear" w:color="auto" w:fill="BFBFBF" w:themeFill="background1" w:themeFillShade="BF"/>
             <w:vAlign w:val="center"/>
           </w:tcPr>
           <w:p>
@@ -739,7 +763,8 @@
         </w:trPr>
         <w:tc>
           <w:tcPr>
-            <w:tcW w:w="2394" w:type="dxa"/>
+            <w:tcW w:w="2002" w:type="dxa"/>
+            <w:shd w:val="clear" w:color="auto" w:fill="F2F2F2" w:themeFill="background1" w:themeFillShade="F2"/>
           </w:tcPr>
           <w:p>
             <w:pPr>
@@ -765,7 +790,8 @@
         </w:tc>
         <w:tc>
           <w:tcPr>
-            <w:tcW w:w="2394" w:type="dxa"/>
+            <w:tcW w:w="1542" w:type="dxa"/>
+            <w:shd w:val="clear" w:color="auto" w:fill="F2F2F2" w:themeFill="background1" w:themeFillShade="F2"/>
             <w:vAlign w:val="center"/>
           </w:tcPr>
           <w:p>
@@ -783,7 +809,8 @@
         </w:tc>
         <w:tc>
           <w:tcPr>
-            <w:tcW w:w="2394" w:type="dxa"/>
+            <w:tcW w:w="1559" w:type="dxa"/>
+            <w:shd w:val="clear" w:color="auto" w:fill="F2F2F2" w:themeFill="background1" w:themeFillShade="F2"/>
             <w:vAlign w:val="center"/>
           </w:tcPr>
           <w:p>
@@ -801,7 +828,8 @@
         </w:tc>
         <w:tc>
           <w:tcPr>
-            <w:tcW w:w="2394" w:type="dxa"/>
+            <w:tcW w:w="1559" w:type="dxa"/>
+            <w:shd w:val="clear" w:color="auto" w:fill="F2F2F2" w:themeFill="background1" w:themeFillShade="F2"/>
             <w:vAlign w:val="center"/>
           </w:tcPr>
           <w:p>
@@ -824,7 +852,8 @@
         </w:trPr>
         <w:tc>
           <w:tcPr>
-            <w:tcW w:w="2394" w:type="dxa"/>
+            <w:tcW w:w="2002" w:type="dxa"/>
+            <w:shd w:val="clear" w:color="auto" w:fill="F2F2F2" w:themeFill="background1" w:themeFillShade="F2"/>
           </w:tcPr>
           <w:p>
             <w:pPr>
@@ -849,7 +878,8 @@
         </w:tc>
         <w:tc>
           <w:tcPr>
-            <w:tcW w:w="2394" w:type="dxa"/>
+            <w:tcW w:w="1542" w:type="dxa"/>
+            <w:shd w:val="clear" w:color="auto" w:fill="F2F2F2" w:themeFill="background1" w:themeFillShade="F2"/>
             <w:vAlign w:val="center"/>
           </w:tcPr>
           <w:p>
@@ -867,7 +897,8 @@
         </w:tc>
         <w:tc>
           <w:tcPr>
-            <w:tcW w:w="2394" w:type="dxa"/>
+            <w:tcW w:w="1559" w:type="dxa"/>
+            <w:shd w:val="clear" w:color="auto" w:fill="F2F2F2" w:themeFill="background1" w:themeFillShade="F2"/>
             <w:vAlign w:val="center"/>
           </w:tcPr>
           <w:p>
@@ -881,7 +912,8 @@
         </w:tc>
         <w:tc>
           <w:tcPr>
-            <w:tcW w:w="2394" w:type="dxa"/>
+            <w:tcW w:w="1559" w:type="dxa"/>
+            <w:shd w:val="clear" w:color="auto" w:fill="F2F2F2" w:themeFill="background1" w:themeFillShade="F2"/>
             <w:vAlign w:val="center"/>
           </w:tcPr>
           <w:p>
@@ -904,7 +936,8 @@
         </w:trPr>
         <w:tc>
           <w:tcPr>
-            <w:tcW w:w="2394" w:type="dxa"/>
+            <w:tcW w:w="2002" w:type="dxa"/>
+            <w:shd w:val="clear" w:color="auto" w:fill="F2F2F2" w:themeFill="background1" w:themeFillShade="F2"/>
           </w:tcPr>
           <w:p>
             <w:pPr>
@@ -929,7 +962,8 @@
         </w:tc>
         <w:tc>
           <w:tcPr>
-            <w:tcW w:w="2394" w:type="dxa"/>
+            <w:tcW w:w="1542" w:type="dxa"/>
+            <w:shd w:val="clear" w:color="auto" w:fill="F2F2F2" w:themeFill="background1" w:themeFillShade="F2"/>
             <w:vAlign w:val="center"/>
           </w:tcPr>
           <w:p>
@@ -947,7 +981,8 @@
         </w:tc>
         <w:tc>
           <w:tcPr>
-            <w:tcW w:w="2394" w:type="dxa"/>
+            <w:tcW w:w="1559" w:type="dxa"/>
+            <w:shd w:val="clear" w:color="auto" w:fill="F2F2F2" w:themeFill="background1" w:themeFillShade="F2"/>
             <w:vAlign w:val="center"/>
           </w:tcPr>
           <w:p>
@@ -965,7 +1000,8 @@
         </w:tc>
         <w:tc>
           <w:tcPr>
-            <w:tcW w:w="2394" w:type="dxa"/>
+            <w:tcW w:w="1559" w:type="dxa"/>
+            <w:shd w:val="clear" w:color="auto" w:fill="F2F2F2" w:themeFill="background1" w:themeFillShade="F2"/>
             <w:vAlign w:val="center"/>
           </w:tcPr>
           <w:p>
@@ -988,7 +1024,8 @@
         </w:trPr>
         <w:tc>
           <w:tcPr>
-            <w:tcW w:w="2394" w:type="dxa"/>
+            <w:tcW w:w="2002" w:type="dxa"/>
+            <w:shd w:val="clear" w:color="auto" w:fill="D9D9D9" w:themeFill="background1" w:themeFillShade="D9"/>
           </w:tcPr>
           <w:p>
             <w:pPr>
@@ -999,6 +1036,7 @@
                 <w:bCs/>
               </w:rPr>
             </w:pPr>
+            <w:proofErr w:type="spellStart"/>
             <w:r>
               <w:rPr>
                 <w:rFonts w:ascii="Courier New" w:hAnsi="Courier New" w:cs="Courier New"/>
@@ -1009,6 +1047,7 @@
               </w:rPr>
               <w:t>objA</w:t>
             </w:r>
+            <w:proofErr w:type="spellEnd"/>
             <w:r>
               <w:rPr>
                 <w:rFonts w:ascii="Courier New" w:hAnsi="Courier New" w:cs="Courier New"/>
@@ -1021,7 +1060,8 @@
         </w:tc>
         <w:tc>
           <w:tcPr>
-            <w:tcW w:w="2394" w:type="dxa"/>
+            <w:tcW w:w="1542" w:type="dxa"/>
+            <w:shd w:val="clear" w:color="auto" w:fill="D9D9D9" w:themeFill="background1" w:themeFillShade="D9"/>
             <w:vAlign w:val="center"/>
           </w:tcPr>
           <w:p>
@@ -1039,7 +1079,8 @@
         </w:tc>
         <w:tc>
           <w:tcPr>
-            <w:tcW w:w="2394" w:type="dxa"/>
+            <w:tcW w:w="1559" w:type="dxa"/>
+            <w:shd w:val="clear" w:color="auto" w:fill="D9D9D9" w:themeFill="background1" w:themeFillShade="D9"/>
             <w:vAlign w:val="center"/>
           </w:tcPr>
           <w:p>
@@ -1057,7 +1098,8 @@
         </w:tc>
         <w:tc>
           <w:tcPr>
-            <w:tcW w:w="2394" w:type="dxa"/>
+            <w:tcW w:w="1559" w:type="dxa"/>
+            <w:shd w:val="clear" w:color="auto" w:fill="D9D9D9" w:themeFill="background1" w:themeFillShade="D9"/>
             <w:vAlign w:val="center"/>
           </w:tcPr>
           <w:p>
@@ -1080,7 +1122,8 @@
         </w:trPr>
         <w:tc>
           <w:tcPr>
-            <w:tcW w:w="2394" w:type="dxa"/>
+            <w:tcW w:w="2002" w:type="dxa"/>
+            <w:shd w:val="clear" w:color="auto" w:fill="D9D9D9" w:themeFill="background1" w:themeFillShade="D9"/>
           </w:tcPr>
           <w:p>
             <w:pPr>
@@ -1091,6 +1134,7 @@
                 <w:bCs/>
               </w:rPr>
             </w:pPr>
+            <w:proofErr w:type="spellStart"/>
             <w:r>
               <w:rPr>
                 <w:rFonts w:ascii="Courier New" w:hAnsi="Courier New" w:cs="Courier New"/>
@@ -1101,6 +1145,7 @@
               </w:rPr>
               <w:t>objA</w:t>
             </w:r>
+            <w:proofErr w:type="spellEnd"/>
             <w:r>
               <w:rPr>
                 <w:rFonts w:ascii="Courier New" w:hAnsi="Courier New" w:cs="Courier New"/>
@@ -1113,7 +1158,8 @@
         </w:tc>
         <w:tc>
           <w:tcPr>
-            <w:tcW w:w="2394" w:type="dxa"/>
+            <w:tcW w:w="1542" w:type="dxa"/>
+            <w:shd w:val="clear" w:color="auto" w:fill="D9D9D9" w:themeFill="background1" w:themeFillShade="D9"/>
             <w:vAlign w:val="center"/>
           </w:tcPr>
           <w:p>
@@ -1131,7 +1177,8 @@
         </w:tc>
         <w:tc>
           <w:tcPr>
-            <w:tcW w:w="2394" w:type="dxa"/>
+            <w:tcW w:w="1559" w:type="dxa"/>
+            <w:shd w:val="clear" w:color="auto" w:fill="D9D9D9" w:themeFill="background1" w:themeFillShade="D9"/>
             <w:vAlign w:val="center"/>
           </w:tcPr>
           <w:p>
@@ -1145,7 +1192,8 @@
         </w:tc>
         <w:tc>
           <w:tcPr>
-            <w:tcW w:w="2394" w:type="dxa"/>
+            <w:tcW w:w="1559" w:type="dxa"/>
+            <w:shd w:val="clear" w:color="auto" w:fill="D9D9D9" w:themeFill="background1" w:themeFillShade="D9"/>
             <w:vAlign w:val="center"/>
           </w:tcPr>
           <w:p>
@@ -1164,7 +1212,8 @@
         </w:trPr>
         <w:tc>
           <w:tcPr>
-            <w:tcW w:w="2394" w:type="dxa"/>
+            <w:tcW w:w="2002" w:type="dxa"/>
+            <w:shd w:val="clear" w:color="auto" w:fill="D9D9D9" w:themeFill="background1" w:themeFillShade="D9"/>
           </w:tcPr>
           <w:p>
             <w:pPr>
@@ -1201,7 +1250,8 @@
         </w:tc>
         <w:tc>
           <w:tcPr>
-            <w:tcW w:w="2394" w:type="dxa"/>
+            <w:tcW w:w="1542" w:type="dxa"/>
+            <w:shd w:val="clear" w:color="auto" w:fill="D9D9D9" w:themeFill="background1" w:themeFillShade="D9"/>
             <w:vAlign w:val="center"/>
           </w:tcPr>
           <w:p>
@@ -1219,16 +1269,20 @@
         </w:tc>
         <w:tc>
           <w:tcPr>
-            <w:tcW w:w="2394" w:type="dxa"/>
+            <w:tcW w:w="1559" w:type="dxa"/>
+            <w:shd w:val="clear" w:color="auto" w:fill="D9D9D9" w:themeFill="background1" w:themeFillShade="D9"/>
             <w:vAlign w:val="center"/>
           </w:tcPr>
           <w:p>
             <w:pPr>
               <w:jc w:val="center"/>
+              <w:rPr>
+                <w:color w:val="000000" w:themeColor="text1"/>
+              </w:rPr>
             </w:pPr>
             <w:r>
               <w:rPr>
-                <w:color w:val="00B050"/>
+                <w:color w:val="000000" w:themeColor="text1"/>
               </w:rPr>
               <w:t>Wrong</w:t>
             </w:r>
@@ -1236,16 +1290,20 @@
         </w:tc>
         <w:tc>
           <w:tcPr>
-            <w:tcW w:w="2394" w:type="dxa"/>
+            <w:tcW w:w="1559" w:type="dxa"/>
+            <w:shd w:val="clear" w:color="auto" w:fill="D9D9D9" w:themeFill="background1" w:themeFillShade="D9"/>
             <w:vAlign w:val="center"/>
           </w:tcPr>
           <w:p>
             <w:pPr>
               <w:jc w:val="center"/>
+              <w:rPr>
+                <w:color w:val="000000" w:themeColor="text1"/>
+              </w:rPr>
             </w:pPr>
             <w:r>
               <w:rPr>
-                <w:color w:val="00B050"/>
+                <w:color w:val="000000" w:themeColor="text1"/>
               </w:rPr>
               <w:t>Wrong</w:t>
             </w:r>
@@ -1258,7 +1316,8 @@
         </w:trPr>
         <w:tc>
           <w:tcPr>
-            <w:tcW w:w="2394" w:type="dxa"/>
+            <w:tcW w:w="2002" w:type="dxa"/>
+            <w:shd w:val="clear" w:color="auto" w:fill="F2F2F2" w:themeFill="background1" w:themeFillShade="F2"/>
           </w:tcPr>
           <w:p>
             <w:pPr>
@@ -1293,7 +1352,8 @@
         </w:tc>
         <w:tc>
           <w:tcPr>
-            <w:tcW w:w="2394" w:type="dxa"/>
+            <w:tcW w:w="1542" w:type="dxa"/>
+            <w:shd w:val="clear" w:color="auto" w:fill="F2F2F2" w:themeFill="background1" w:themeFillShade="F2"/>
             <w:vAlign w:val="center"/>
           </w:tcPr>
           <w:p>
@@ -1311,28 +1371,42 @@
         </w:tc>
         <w:tc>
           <w:tcPr>
-            <w:tcW w:w="2394" w:type="dxa"/>
+            <w:tcW w:w="1559" w:type="dxa"/>
+            <w:shd w:val="clear" w:color="auto" w:fill="F2F2F2" w:themeFill="background1" w:themeFillShade="F2"/>
             <w:vAlign w:val="center"/>
           </w:tcPr>
           <w:p>
             <w:pPr>
               <w:jc w:val="center"/>
+              <w:rPr>
+                <w:color w:val="000000" w:themeColor="text1"/>
+              </w:rPr>
             </w:pPr>
             <w:r>
+              <w:rPr>
+                <w:color w:val="000000" w:themeColor="text1"/>
+              </w:rPr>
               <w:t>OK</w:t>
             </w:r>
           </w:p>
         </w:tc>
         <w:tc>
           <w:tcPr>
-            <w:tcW w:w="2394" w:type="dxa"/>
+            <w:tcW w:w="1559" w:type="dxa"/>
+            <w:shd w:val="clear" w:color="auto" w:fill="F2F2F2" w:themeFill="background1" w:themeFillShade="F2"/>
             <w:vAlign w:val="center"/>
           </w:tcPr>
           <w:p>
             <w:pPr>
               <w:jc w:val="center"/>
+              <w:rPr>
+                <w:color w:val="000000" w:themeColor="text1"/>
+              </w:rPr>
             </w:pPr>
             <w:r>
+              <w:rPr>
+                <w:color w:val="000000" w:themeColor="text1"/>
+              </w:rPr>
               <w:t>OK</w:t>
             </w:r>
           </w:p>
@@ -1344,7 +1418,8 @@
         </w:trPr>
         <w:tc>
           <w:tcPr>
-            <w:tcW w:w="2394" w:type="dxa"/>
+            <w:tcW w:w="2002" w:type="dxa"/>
+            <w:shd w:val="clear" w:color="auto" w:fill="F2F2F2" w:themeFill="background1" w:themeFillShade="F2"/>
           </w:tcPr>
           <w:p>
             <w:pPr>
@@ -1381,7 +1456,8 @@
         </w:tc>
         <w:tc>
           <w:tcPr>
-            <w:tcW w:w="2394" w:type="dxa"/>
+            <w:tcW w:w="1542" w:type="dxa"/>
+            <w:shd w:val="clear" w:color="auto" w:fill="F2F2F2" w:themeFill="background1" w:themeFillShade="F2"/>
             <w:vAlign w:val="center"/>
           </w:tcPr>
           <w:p>
@@ -1399,7 +1475,187 @@
         </w:tc>
         <w:tc>
           <w:tcPr>
-            <w:tcW w:w="2394" w:type="dxa"/>
+            <w:tcW w:w="1559" w:type="dxa"/>
+            <w:shd w:val="clear" w:color="auto" w:fill="F2F2F2" w:themeFill="background1" w:themeFillShade="F2"/>
+            <w:vAlign w:val="center"/>
+          </w:tcPr>
+          <w:p>
+            <w:pPr>
+              <w:jc w:val="center"/>
+              <w:rPr>
+                <w:color w:val="000000" w:themeColor="text1"/>
+              </w:rPr>
+            </w:pPr>
+            <w:r>
+              <w:rPr>
+                <w:color w:val="000000" w:themeColor="text1"/>
+              </w:rPr>
+              <w:t>Wrong</w:t>
+            </w:r>
+          </w:p>
+        </w:tc>
+        <w:tc>
+          <w:tcPr>
+            <w:tcW w:w="1559" w:type="dxa"/>
+            <w:shd w:val="clear" w:color="auto" w:fill="F2F2F2" w:themeFill="background1" w:themeFillShade="F2"/>
+            <w:vAlign w:val="center"/>
+          </w:tcPr>
+          <w:p>
+            <w:pPr>
+              <w:jc w:val="center"/>
+              <w:rPr>
+                <w:color w:val="000000" w:themeColor="text1"/>
+              </w:rPr>
+            </w:pPr>
+            <w:r>
+              <w:rPr>
+                <w:color w:val="000000" w:themeColor="text1"/>
+              </w:rPr>
+              <w:t>Wrong</w:t>
+            </w:r>
+          </w:p>
+        </w:tc>
+      </w:tr>
+      <w:tr>
+        <w:trPr>
+          <w:trHeight w:hRule="exact" w:val="340"/>
+        </w:trPr>
+        <w:tc>
+          <w:tcPr>
+            <w:tcW w:w="2002" w:type="dxa"/>
+            <w:shd w:val="clear" w:color="auto" w:fill="F2F2F2" w:themeFill="background1" w:themeFillShade="F2"/>
+          </w:tcPr>
+          <w:p>
+            <w:pPr>
+              <w:spacing w:before="60" w:after="60"/>
+              <w:rPr>
+                <w:rFonts w:ascii="Courier New" w:hAnsi="Courier New" w:cs="Courier New"/>
+                <w:b/>
+                <w:bCs/>
+                <w:lang w:val="en-US"/>
+              </w:rPr>
+            </w:pPr>
+            <w:r>
+              <w:rPr>
+                <w:rFonts w:ascii="Courier New" w:hAnsi="Courier New" w:cs="Courier New"/>
+                <w:b/>
+                <w:sz w:val="28"/>
+                <w:szCs w:val="28"/>
+                <w:lang w:val="en-US" w:eastAsia="ko-KR"/>
+              </w:rPr>
+              <w:t>obj</w:t>
+            </w:r>
+            <w:r>
+              <w:rPr>
+                <w:rFonts w:ascii="Courier New" w:hAnsi="Courier New" w:cs="Courier New"/>
+                <w:b/>
+                <w:sz w:val="28"/>
+                <w:szCs w:val="28"/>
+                <w:lang w:val="en-US" w:eastAsia="ko-KR"/>
+              </w:rPr>
+              <w:t>ARef-&gt;z</w:t>
+            </w:r>
+          </w:p>
+        </w:tc>
+        <w:tc>
+          <w:tcPr>
+            <w:tcW w:w="1542" w:type="dxa"/>
+            <w:shd w:val="clear" w:color="auto" w:fill="F2F2F2" w:themeFill="background1" w:themeFillShade="F2"/>
+            <w:vAlign w:val="center"/>
+          </w:tcPr>
+          <w:p>
+            <w:pPr>
+              <w:jc w:val="center"/>
+            </w:pPr>
+            <w:r>
+              <w:rPr>
+                <w:noProof/>
+                <w:lang w:val="en-US" w:eastAsia="ko-KR"/>
+              </w:rPr>
+              <w:t>OK</w:t>
+            </w:r>
+          </w:p>
+        </w:tc>
+        <w:tc>
+          <w:tcPr>
+            <w:tcW w:w="1559" w:type="dxa"/>
+            <w:shd w:val="clear" w:color="auto" w:fill="F2F2F2" w:themeFill="background1" w:themeFillShade="F2"/>
+            <w:vAlign w:val="center"/>
+          </w:tcPr>
+          <w:p>
+            <w:pPr>
+              <w:jc w:val="center"/>
+              <w:rPr>
+                <w:color w:val="000000" w:themeColor="text1"/>
+              </w:rPr>
+            </w:pPr>
+            <w:r>
+              <w:rPr>
+                <w:color w:val="000000" w:themeColor="text1"/>
+              </w:rPr>
+              <w:t>Wrong</w:t>
+            </w:r>
+          </w:p>
+        </w:tc>
+        <w:tc>
+          <w:tcPr>
+            <w:tcW w:w="1559" w:type="dxa"/>
+            <w:shd w:val="clear" w:color="auto" w:fill="F2F2F2" w:themeFill="background1" w:themeFillShade="F2"/>
+            <w:vAlign w:val="center"/>
+          </w:tcPr>
+          <w:p>
+            <w:pPr>
+              <w:jc w:val="center"/>
+              <w:rPr>
+                <w:color w:val="000000" w:themeColor="text1"/>
+              </w:rPr>
+            </w:pPr>
+            <w:r>
+              <w:rPr>
+                <w:color w:val="000000" w:themeColor="text1"/>
+              </w:rPr>
+              <w:t xml:space="preserve"> Wrong</w:t>
+            </w:r>
+          </w:p>
+        </w:tc>
+      </w:tr>
+      <w:tr>
+        <w:trPr>
+          <w:trHeight w:hRule="exact" w:val="340"/>
+        </w:trPr>
+        <w:tc>
+          <w:tcPr>
+            <w:tcW w:w="2002" w:type="dxa"/>
+            <w:shd w:val="clear" w:color="auto" w:fill="D9D9D9" w:themeFill="background1" w:themeFillShade="D9"/>
+          </w:tcPr>
+          <w:p>
+            <w:pPr>
+              <w:spacing w:before="60" w:after="60"/>
+              <w:rPr>
+                <w:rFonts w:ascii="Courier New" w:hAnsi="Courier New" w:cs="Courier New"/>
+                <w:b/>
+                <w:bCs/>
+                <w:lang w:val="en-US"/>
+              </w:rPr>
+            </w:pPr>
+            <w:proofErr w:type="spellStart"/>
+            <w:r>
+              <w:rPr>
+                <w:rFonts w:ascii="Courier New" w:hAnsi="Courier New" w:cs="Courier New"/>
+                <w:b/>
+                <w:sz w:val="28"/>
+                <w:szCs w:val="28"/>
+                <w:lang w:val="en-US" w:eastAsia="ko-KR"/>
+              </w:rPr>
+              <w:t>objB.x</w:t>
+            </w:r>
+            <w:proofErr w:type="spellEnd"/>
+          </w:p>
+        </w:tc>
+        <w:tc>
+          <w:tcPr>
+            <w:tcW w:w="1542" w:type="dxa"/>
+            <w:shd w:val="clear" w:color="auto" w:fill="D9D9D9" w:themeFill="background1" w:themeFillShade="D9"/>
             <w:vAlign w:val="center"/>
           </w:tcPr>
           <w:p>
@@ -1413,15 +1669,43 @@
         </w:tc>
         <w:tc>
           <w:tcPr>
-            <w:tcW w:w="2394" w:type="dxa"/>
+            <w:tcW w:w="1559" w:type="dxa"/>
+            <w:shd w:val="clear" w:color="auto" w:fill="D9D9D9" w:themeFill="background1" w:themeFillShade="D9"/>
             <w:vAlign w:val="center"/>
           </w:tcPr>
           <w:p>
             <w:pPr>
               <w:jc w:val="center"/>
+              <w:rPr>
+                <w:color w:val="000000" w:themeColor="text1"/>
+              </w:rPr>
             </w:pPr>
             <w:r>
+              <w:rPr>
+                <w:color w:val="000000" w:themeColor="text1"/>
+              </w:rPr>
               <w:t>Wrong</w:t>
+            </w:r>
+          </w:p>
+        </w:tc>
+        <w:tc>
+          <w:tcPr>
+            <w:tcW w:w="1559" w:type="dxa"/>
+            <w:shd w:val="clear" w:color="auto" w:fill="D9D9D9" w:themeFill="background1" w:themeFillShade="D9"/>
+            <w:vAlign w:val="center"/>
+          </w:tcPr>
+          <w:p>
+            <w:pPr>
+              <w:jc w:val="center"/>
+              <w:rPr>
+                <w:color w:val="000000" w:themeColor="text1"/>
+              </w:rPr>
+            </w:pPr>
+            <w:r>
+              <w:rPr>
+                <w:color w:val="000000" w:themeColor="text1"/>
+              </w:rPr>
+              <w:t>OK</w:t>
             </w:r>
           </w:p>
         </w:tc>
@@ -1432,7 +1716,8 @@
         </w:trPr>
         <w:tc>
           <w:tcPr>
-            <w:tcW w:w="2394" w:type="dxa"/>
+            <w:tcW w:w="2002" w:type="dxa"/>
+            <w:shd w:val="clear" w:color="auto" w:fill="D9D9D9" w:themeFill="background1" w:themeFillShade="D9"/>
           </w:tcPr>
           <w:p>
             <w:pPr>
@@ -1441,9 +1726,9 @@
                 <w:rFonts w:ascii="Courier New" w:hAnsi="Courier New" w:cs="Courier New"/>
                 <w:b/>
                 <w:bCs/>
-                <w:lang w:val="en-US"/>
               </w:rPr>
             </w:pPr>
+            <w:proofErr w:type="spellStart"/>
             <w:r>
               <w:rPr>
                 <w:rFonts w:ascii="Courier New" w:hAnsi="Courier New" w:cs="Courier New"/>
@@ -1452,111 +1737,15 @@
                 <w:szCs w:val="28"/>
                 <w:lang w:val="en-US" w:eastAsia="ko-KR"/>
               </w:rPr>
-              <w:t>obj</w:t>
-            </w:r>
-            <w:r>
-              <w:rPr>
-                <w:rFonts w:ascii="Courier New" w:hAnsi="Courier New" w:cs="Courier New"/>
-                <w:b/>
-                <w:sz w:val="28"/>
-                <w:szCs w:val="28"/>
-                <w:lang w:val="en-US" w:eastAsia="ko-KR"/>
-              </w:rPr>
-              <w:t>ARef-&gt;z</w:t>
-            </w:r>
-          </w:p>
-        </w:tc>
-        <w:tc>
-          <w:tcPr>
-            <w:tcW w:w="2394" w:type="dxa"/>
-            <w:vAlign w:val="center"/>
-          </w:tcPr>
-          <w:p>
-            <w:pPr>
-              <w:jc w:val="center"/>
-            </w:pPr>
-            <w:r>
-              <w:rPr>
-                <w:noProof/>
-                <w:lang w:val="en-US" w:eastAsia="ko-KR"/>
-              </w:rPr>
-              <w:t>OK</w:t>
-            </w:r>
-          </w:p>
-        </w:tc>
-        <w:tc>
-          <w:tcPr>
-            <w:tcW w:w="2394" w:type="dxa"/>
-            <w:vAlign w:val="center"/>
-          </w:tcPr>
-          <w:p>
-            <w:pPr>
-              <w:jc w:val="center"/>
-            </w:pPr>
-            <w:r>
-              <w:rPr>
-                <w:color w:val="00B050"/>
-              </w:rPr>
-              <w:t>Wrong</w:t>
-            </w:r>
-          </w:p>
-        </w:tc>
-        <w:tc>
-          <w:tcPr>
-            <w:tcW w:w="2394" w:type="dxa"/>
-            <w:vAlign w:val="center"/>
-          </w:tcPr>
-          <w:p>
-            <w:pPr>
-              <w:jc w:val="center"/>
-            </w:pPr>
-            <w:r>
-              <w:t xml:space="preserve"> </w:t>
-            </w:r>
-            <w:r>
-              <w:rPr>
-                <w:color w:val="00B050"/>
-              </w:rPr>
-              <w:t>Wrong</w:t>
-            </w:r>
-          </w:p>
-        </w:tc>
-      </w:tr>
-      <w:tr>
-        <w:trPr>
-          <w:trHeight w:hRule="exact" w:val="340"/>
-        </w:trPr>
-        <w:tc>
-          <w:tcPr>
-            <w:tcW w:w="2394" w:type="dxa"/>
-          </w:tcPr>
-          <w:p>
-            <w:pPr>
-              <w:spacing w:before="60" w:after="60"/>
-              <w:rPr>
-                <w:rFonts w:ascii="Courier New" w:hAnsi="Courier New" w:cs="Courier New"/>
-                <w:b/>
-                <w:bCs/>
-                <w:lang w:val="en-US"/>
-              </w:rPr>
-            </w:pPr>
-            <w:proofErr w:type="spellStart"/>
-            <w:r>
-              <w:rPr>
-                <w:rFonts w:ascii="Courier New" w:hAnsi="Courier New" w:cs="Courier New"/>
-                <w:b/>
-                <w:sz w:val="28"/>
-                <w:szCs w:val="28"/>
-                <w:lang w:val="en-US" w:eastAsia="ko-KR"/>
-              </w:rPr>
-              <w:t>objB.x</w:t>
+              <w:t>objB.y</w:t>
             </w:r>
             <w:proofErr w:type="spellEnd"/>
           </w:p>
         </w:tc>
         <w:tc>
           <w:tcPr>
-            <w:tcW w:w="2394" w:type="dxa"/>
+            <w:tcW w:w="1542" w:type="dxa"/>
+            <w:shd w:val="clear" w:color="auto" w:fill="D9D9D9" w:themeFill="background1" w:themeFillShade="D9"/>
             <w:vAlign w:val="center"/>
           </w:tcPr>
           <w:p>
@@ -1570,16 +1759,20 @@
         </w:tc>
         <w:tc>
           <w:tcPr>
-            <w:tcW w:w="2394" w:type="dxa"/>
+            <w:tcW w:w="1559" w:type="dxa"/>
+            <w:shd w:val="clear" w:color="auto" w:fill="D9D9D9" w:themeFill="background1" w:themeFillShade="D9"/>
             <w:vAlign w:val="center"/>
           </w:tcPr>
           <w:p>
             <w:pPr>
               <w:jc w:val="center"/>
+              <w:rPr>
+                <w:color w:val="000000" w:themeColor="text1"/>
+              </w:rPr>
             </w:pPr>
             <w:r>
               <w:rPr>
-                <w:color w:val="00B050"/>
+                <w:color w:val="000000" w:themeColor="text1"/>
               </w:rPr>
               <w:t>Wrong</w:t>
             </w:r>
@@ -1587,15 +1780,22 @@
         </w:tc>
         <w:tc>
           <w:tcPr>
-            <w:tcW w:w="2394" w:type="dxa"/>
+            <w:tcW w:w="1559" w:type="dxa"/>
+            <w:shd w:val="clear" w:color="auto" w:fill="D9D9D9" w:themeFill="background1" w:themeFillShade="D9"/>
             <w:vAlign w:val="center"/>
           </w:tcPr>
           <w:p>
             <w:pPr>
               <w:jc w:val="center"/>
+              <w:rPr>
+                <w:color w:val="000000" w:themeColor="text1"/>
+              </w:rPr>
             </w:pPr>
             <w:r>
-              <w:t>OK</w:t>
+              <w:rPr>
+                <w:color w:val="000000" w:themeColor="text1"/>
+              </w:rPr>
+              <w:t>Wrong</w:t>
             </w:r>
           </w:p>
         </w:tc>
@@ -1606,7 +1806,8 @@
         </w:trPr>
         <w:tc>
           <w:tcPr>
-            <w:tcW w:w="2394" w:type="dxa"/>
+            <w:tcW w:w="2002" w:type="dxa"/>
+            <w:shd w:val="clear" w:color="auto" w:fill="D9D9D9" w:themeFill="background1" w:themeFillShade="D9"/>
           </w:tcPr>
           <w:p>
             <w:pPr>
@@ -1626,14 +1827,15 @@
                 <w:szCs w:val="28"/>
                 <w:lang w:val="en-US" w:eastAsia="ko-KR"/>
               </w:rPr>
-              <w:t>objB.y</w:t>
+              <w:t>objB.z</w:t>
             </w:r>
             <w:proofErr w:type="spellEnd"/>
           </w:p>
         </w:tc>
         <w:tc>
           <w:tcPr>
-            <w:tcW w:w="2394" w:type="dxa"/>
+            <w:tcW w:w="1542" w:type="dxa"/>
+            <w:shd w:val="clear" w:color="auto" w:fill="D9D9D9" w:themeFill="background1" w:themeFillShade="D9"/>
             <w:vAlign w:val="center"/>
           </w:tcPr>
           <w:p>
@@ -1647,107 +1849,41 @@
         </w:tc>
         <w:tc>
           <w:tcPr>
-            <w:tcW w:w="2394" w:type="dxa"/>
+            <w:tcW w:w="1559" w:type="dxa"/>
+            <w:shd w:val="clear" w:color="auto" w:fill="D9D9D9" w:themeFill="background1" w:themeFillShade="D9"/>
             <w:vAlign w:val="center"/>
           </w:tcPr>
           <w:p>
             <w:pPr>
               <w:jc w:val="center"/>
+              <w:rPr>
+                <w:color w:val="000000" w:themeColor="text1"/>
+              </w:rPr>
             </w:pPr>
             <w:r>
+              <w:rPr>
+                <w:color w:val="000000" w:themeColor="text1"/>
+              </w:rPr>
               <w:t>Wrong</w:t>
             </w:r>
           </w:p>
         </w:tc>
         <w:tc>
           <w:tcPr>
-            <w:tcW w:w="2394" w:type="dxa"/>
+            <w:tcW w:w="1559" w:type="dxa"/>
+            <w:shd w:val="clear" w:color="auto" w:fill="D9D9D9" w:themeFill="background1" w:themeFillShade="D9"/>
             <w:vAlign w:val="center"/>
           </w:tcPr>
           <w:p>
             <w:pPr>
               <w:jc w:val="center"/>
+              <w:rPr>
+                <w:color w:val="000000" w:themeColor="text1"/>
+              </w:rPr>
             </w:pPr>
             <w:r>
-              <w:t>Wrong</w:t>
-            </w:r>
-          </w:p>
-        </w:tc>
-      </w:tr>
-      <w:tr>
-        <w:trPr>
-          <w:trHeight w:hRule="exact" w:val="340"/>
-        </w:trPr>
-        <w:tc>
-          <w:tcPr>
-            <w:tcW w:w="2394" w:type="dxa"/>
-          </w:tcPr>
-          <w:p>
-            <w:pPr>
-              <w:spacing w:before="60" w:after="60"/>
-              <w:rPr>
-                <w:rFonts w:ascii="Courier New" w:hAnsi="Courier New" w:cs="Courier New"/>
-                <w:b/>
-                <w:bCs/>
-              </w:rPr>
-            </w:pPr>
-            <w:proofErr w:type="spellStart"/>
-            <w:r>
-              <w:rPr>
-                <w:rFonts w:ascii="Courier New" w:hAnsi="Courier New" w:cs="Courier New"/>
-                <w:b/>
-                <w:sz w:val="28"/>
-                <w:szCs w:val="28"/>
-                <w:lang w:val="en-US" w:eastAsia="ko-KR"/>
-              </w:rPr>
-              <w:t>objB.z</w:t>
-            </w:r>
-            <w:proofErr w:type="spellEnd"/>
-          </w:p>
-        </w:tc>
-        <w:tc>
-          <w:tcPr>
-            <w:tcW w:w="2394" w:type="dxa"/>
-            <w:vAlign w:val="center"/>
-          </w:tcPr>
-          <w:p>
-            <w:pPr>
-              <w:jc w:val="center"/>
-            </w:pPr>
-            <w:r>
-              <w:t>Wrong</w:t>
-            </w:r>
-          </w:p>
-        </w:tc>
-        <w:tc>
-          <w:tcPr>
-            <w:tcW w:w="2394" w:type="dxa"/>
-            <w:vAlign w:val="center"/>
-          </w:tcPr>
-          <w:p>
-            <w:pPr>
-              <w:jc w:val="center"/>
-            </w:pPr>
-            <w:r>
-              <w:rPr>
-                <w:color w:val="00B050"/>
-              </w:rPr>
-              <w:t>Wrong</w:t>
-            </w:r>
-          </w:p>
-        </w:tc>
-        <w:tc>
-          <w:tcPr>
-            <w:tcW w:w="2394" w:type="dxa"/>
-            <w:vAlign w:val="center"/>
-          </w:tcPr>
-          <w:p>
-            <w:pPr>
-              <w:jc w:val="center"/>
-            </w:pPr>
-            <w:r>
-              <w:rPr>
-                <w:color w:val="00B050"/>
+              <w:rPr>
+                <w:color w:val="000000" w:themeColor="text1"/>
               </w:rPr>
               <w:t>Wrong</w:t>
             </w:r>
@@ -1790,21 +1926,48 @@
         </w:rPr>
       </w:pPr>
       <w:r>
+        <w:t>Given the following class hierarchy:</w:t>
+      </w:r>
+      <w:r>
         <w:rPr>
           <w:noProof/>
           <w:lang w:val="en-US" w:eastAsia="ko-KR"/>
         </w:rPr>
+        <w:t xml:space="preserve"> </w:t>
+      </w:r>
+    </w:p>
+    <w:p>
+      <w:pPr>
+        <w:rPr>
+          <w:noProof/>
+          <w:lang w:val="en-US" w:eastAsia="ko-KR"/>
+        </w:rPr>
+      </w:pPr>
+    </w:p>
+    <w:p>
+      <w:pPr>
+        <w:rPr>
+          <w:noProof/>
+          <w:lang w:val="en-US" w:eastAsia="ko-KR"/>
+        </w:rPr>
+      </w:pPr>
+      <w:r>
+        <w:rPr>
+          <w:noProof/>
+          <w:lang w:val="en-US" w:eastAsia="ko-KR"/>
+        </w:rPr>
+        <w:lastRenderedPageBreak/>
         <w:drawing>
-          <wp:anchor distT="0" distB="0" distL="114300" distR="114300" simplePos="0" relativeHeight="251659264" behindDoc="0" locked="0" layoutInCell="1" allowOverlap="1" wp14:anchorId="0110A05F" wp14:editId="75E51993">
+          <wp:anchor distT="0" distB="0" distL="114300" distR="114300" simplePos="0" relativeHeight="251658240" behindDoc="0" locked="0" layoutInCell="1" allowOverlap="1" wp14:anchorId="0110A05F" wp14:editId="08807A4D">
             <wp:simplePos x="0" y="0"/>
             <wp:positionH relativeFrom="column">
-              <wp:posOffset>755650</wp:posOffset>
+              <wp:posOffset>85725</wp:posOffset>
             </wp:positionH>
             <wp:positionV relativeFrom="paragraph">
-              <wp:posOffset>256540</wp:posOffset>
+              <wp:posOffset>110490</wp:posOffset>
             </wp:positionV>
-            <wp:extent cx="4318000" cy="2198370"/>
-            <wp:effectExtent l="0" t="0" r="6350" b="0"/>
+            <wp:extent cx="3400425" cy="1731216"/>
+            <wp:effectExtent l="0" t="0" r="0" b="2540"/>
             <wp:wrapNone/>
             <wp:docPr id="37" name="Picture 37"/>
             <wp:cNvGraphicFramePr>
@@ -1835,7 +1998,7 @@
                   <pic:spPr bwMode="auto">
                     <a:xfrm>
                       <a:off x="0" y="0"/>
-                      <a:ext cx="4318000" cy="2198370"/>
+                      <a:ext cx="3400425" cy="1731216"/>
                     </a:xfrm>
                     <a:prstGeom prst="rect">
                       <a:avLst/>
@@ -1857,48 +2020,6 @@
           </wp:anchor>
         </w:drawing>
       </w:r>
-      <w:r>
-        <w:t>Given the following class hierarchy:</w:t>
-      </w:r>
-      <w:r>
-        <w:rPr>
-          <w:noProof/>
-          <w:lang w:val="en-US" w:eastAsia="ko-KR"/>
-        </w:rPr>
-        <w:t xml:space="preserve"> </w:t>
-      </w:r>
-    </w:p>
-    <w:p>
-      <w:pPr>
-        <w:rPr>
-          <w:noProof/>
-          <w:lang w:val="en-US" w:eastAsia="ko-KR"/>
-        </w:rPr>
-      </w:pPr>
-    </w:p>
-    <w:p>
-      <w:pPr>
-        <w:rPr>
-          <w:noProof/>
-          <w:lang w:val="en-US" w:eastAsia="ko-KR"/>
-        </w:rPr>
-      </w:pPr>
-    </w:p>
-    <w:p>
-      <w:pPr>
-        <w:rPr>
-          <w:noProof/>
-          <w:lang w:val="en-US" w:eastAsia="ko-KR"/>
-        </w:rPr>
-      </w:pPr>
-    </w:p>
-    <w:p>
-      <w:pPr>
-        <w:rPr>
-          <w:noProof/>
-          <w:lang w:val="en-US" w:eastAsia="ko-KR"/>
-        </w:rPr>
-      </w:pPr>
     </w:p>
     <w:p>
       <w:pPr>

</xml_diff>